<commit_message>
Revert "[4] + Курсач Upd"
This reverts commit 3d0b92d5090cc7749308af1da4e1b1111c68f5e4.
</commit_message>
<xml_diff>
--- a/ИС34/Помазов Степан/ФИЭСИС_ИС-34_Помазов_С.П._Курсовая_работа_по_Python.docx
+++ b/ИС34/Помазов Степан/ФИЭСИС_ИС-34_Помазов_С.П._Курсовая_работа_по_Python.docx
@@ -13,8 +13,6 @@
           <w:szCs w:val="26"/>
         </w:rPr>
       </w:pPr>
-      <w:bookmarkStart w:id="0" w:name="_GoBack"/>
-      <w:bookmarkEnd w:id="0"/>
       <w:r>
         <w:rPr>
           <w:color w:val="auto"/>
@@ -1369,12 +1367,12 @@
       <w:pPr>
         <w:pStyle w:val="1"/>
       </w:pPr>
-      <w:bookmarkStart w:id="1" w:name="_Toc134827179"/>
+      <w:bookmarkStart w:id="0" w:name="_Toc134827179"/>
       <w:r>
         <w:lastRenderedPageBreak/>
         <w:t>Введение</w:t>
       </w:r>
-      <w:bookmarkEnd w:id="1"/>
+      <w:bookmarkEnd w:id="0"/>
     </w:p>
     <w:p>
       <w:pPr>
@@ -1382,13 +1380,7 @@
         <w:jc w:val="left"/>
       </w:pPr>
       <w:r>
-        <w:t xml:space="preserve">Алгоритмы поиска пути являются одной из ключевых областей в области компьютерных наук, и они широко применяются в различных областях, таких как компьютерные игры, робототехника, геоинформационные системы и многие другие. Эти алгоритмы позволяют находить оптимальный или приближенный путь между двумя </w:t>
-      </w:r>
-      <w:r>
-        <w:t>вершинами</w:t>
-      </w:r>
-      <w:r>
-        <w:t xml:space="preserve"> в графе или на сетке.</w:t>
+        <w:t>Алгоритмы поиска пути являются одной из ключевых областей в области компьютерных наук, и они широко применяются в различных областях, таких как компьютерные игры, робототехника, геоинформационные системы и многие другие. Эти алгоритмы позволяют находить оптимальный или приближенный путь между двумя точками в графе или на сетке.</w:t>
       </w:r>
     </w:p>
     <w:p>
@@ -1397,13 +1389,7 @@
         <w:jc w:val="left"/>
       </w:pPr>
       <w:r>
-        <w:t xml:space="preserve">Один из наиболее распространенных методов поиска пути - алгоритм A*[1]. Он сочетает в себе эвристическую оценку и прямой поиск, позволяя находить оптимальный путь с учетом стоимости перемещения и примерной оценки расстояния до цели. Другой популярный алгоритм - жадный алгоритм, который принимает локально оптимальные решения на каждом </w:t>
-      </w:r>
-      <w:r>
-        <w:t>узле</w:t>
-      </w:r>
-      <w:r>
-        <w:t>, надеясь, что это приведет к глобально оптимальному результату.</w:t>
+        <w:t>Один из наиболее распространенных методов поиска пути - алгоритм A*[1]. Он сочетает в себе эвристическую оценку и прямой поиск, позволяя находить оптимальный путь с учетом стоимости перемещения и примерной оценки расстояния до цели. Другой популярный алгоритм - жадный алгоритм, который принимает локально оптимальные решения на каждом шаге, надеясь, что это приведет к глобально оптимальному результату.</w:t>
       </w:r>
     </w:p>
     <w:p>
@@ -1430,19 +1416,7 @@
         <w:t xml:space="preserve">[2]. </w:t>
       </w:r>
       <w:r>
-        <w:t>Основной принцип жадного алгоритма заключается в том, чтобы на кажд</w:t>
-      </w:r>
-      <w:r>
-        <w:t>ой</w:t>
-      </w:r>
-      <w:r>
-        <w:t xml:space="preserve"> </w:t>
-      </w:r>
-      <w:r>
-        <w:t>вершине</w:t>
-      </w:r>
-      <w:r>
-        <w:t xml:space="preserve"> выбирать наиболее выгодное решение из доступных вариантов, основываясь на заданном критерии оптимальности. Жадный алгоритм принимает решения мгновенно, без просмотра будущих шагов и без обратного взгляда на предыдущие принятые решения. Несмотря на некоторые ограничения, жадные алгоритмы широко используются в различных областях, включая оптимизацию, комбинаторику, анализ данных и многие другие, благодаря своей простоте и эффективности во многих случаях. Однако следует отметить, что жадные алгоритмы не всегда гарантируют нахождение глобально оптимального решения. Хотя они могут быть эффективны во многих задачах и давать приемлемые результаты, в некоторых случаях они могут приводить к недостаточно оптимальным или неверным решениям.</w:t>
+        <w:t>Основной принцип жадного алгоритма заключается в том, чтобы на каждом шаге выбирать наиболее выгодное решение из доступных вариантов, основываясь на заданном критерии оптимальности. Жадный алгоритм принимает решения мгновенно, без просмотра будущих шагов и без обратного взгляда на предыдущие принятые решения. Несмотря на некоторые ограничения, жадные алгоритмы широко используются в различных областях, включая оптимизацию, комбинаторику, анализ данных и многие другие, благодаря своей простоте и эффективности во многих случаях. Однако следует отметить, что жадные алгоритмы не всегда гарантируют нахождение глобально оптимального решения. Хотя они могут быть эффективны во многих задачах и давать приемлемые результаты, в некоторых случаях они могут приводить к недостаточно оптимальным или неверным решениям.</w:t>
       </w:r>
     </w:p>
     <w:p>
@@ -1498,11 +1472,11 @@
           <w:lang w:val="en-US"/>
         </w:rPr>
       </w:pPr>
-      <w:bookmarkStart w:id="2" w:name="_Toc134827180"/>
+      <w:bookmarkStart w:id="1" w:name="_Toc134827180"/>
       <w:r>
         <w:t>Задачи</w:t>
       </w:r>
-      <w:bookmarkEnd w:id="2"/>
+      <w:bookmarkEnd w:id="1"/>
     </w:p>
     <w:p>
       <w:pPr>
@@ -1639,7 +1613,7 @@
       <w:pPr>
         <w:pStyle w:val="1"/>
       </w:pPr>
-      <w:bookmarkStart w:id="3" w:name="_Toc134827181"/>
+      <w:bookmarkStart w:id="2" w:name="_Toc134827181"/>
       <w:r>
         <w:lastRenderedPageBreak/>
         <w:t>1.</w:t>
@@ -1647,171 +1621,171 @@
       <w:r>
         <w:t>Теоретическая часть</w:t>
       </w:r>
+      <w:bookmarkEnd w:id="2"/>
+    </w:p>
+    <w:p>
+      <w:pPr>
+        <w:pStyle w:val="2"/>
+        <w:jc w:val="left"/>
+      </w:pPr>
+      <w:bookmarkStart w:id="3" w:name="_Toc134827182"/>
+      <w:r>
+        <w:t>Алгоритм A*</w:t>
+      </w:r>
       <w:bookmarkEnd w:id="3"/>
     </w:p>
     <w:p>
       <w:pPr>
+        <w:ind w:firstLine="708"/>
+        <w:jc w:val="left"/>
+        <w:rPr>
+          <w:szCs w:val="28"/>
+        </w:rPr>
+      </w:pPr>
+      <w:r>
+        <w:rPr>
+          <w:szCs w:val="28"/>
+        </w:rPr>
+        <w:t>Алгоритм, известный как A*, представляет собой широко используемый метод для нахождения наименьшего пути в графе. Основная идея заключается в том, чтобы оценить расстояние от текущей вершины до целевой вершины с помощью эвристической функции. Эта функция позволяет оценить стоимость пути от текущей вершины до цели через остальные вершины графа. Алгоритм A* учитывает как пройденное расстояние до текущей вершины, так и эвристическую оценку до цели.</w:t>
+      </w:r>
+      <w:r>
+        <w:rPr>
+          <w:szCs w:val="28"/>
+        </w:rPr>
+        <w:t xml:space="preserve"> </w:t>
+      </w:r>
+      <w:r>
+        <w:rPr>
+          <w:szCs w:val="28"/>
+        </w:rPr>
+        <w:t>В отличие от жадного алгоритма, он выбирает на каждом шаге не только наилучший вариант, но и учитывает пройденный путь до текущей вершины.</w:t>
+      </w:r>
+    </w:p>
+    <w:p>
+      <w:pPr>
+        <w:ind w:firstLine="708"/>
+        <w:jc w:val="left"/>
+        <w:rPr>
+          <w:szCs w:val="28"/>
+        </w:rPr>
+      </w:pPr>
+      <w:r>
+        <w:rPr>
+          <w:szCs w:val="28"/>
+        </w:rPr>
+        <w:t xml:space="preserve">Спектр применения алгоритма </w:t>
+      </w:r>
+      <w:r>
+        <w:rPr>
+          <w:szCs w:val="28"/>
+          <w:lang w:val="en-US"/>
+        </w:rPr>
+        <w:t>A</w:t>
+      </w:r>
+      <w:r>
+        <w:rPr>
+          <w:szCs w:val="28"/>
+        </w:rPr>
+        <w:t xml:space="preserve">* </w:t>
+      </w:r>
+      <w:r>
+        <w:rPr>
+          <w:szCs w:val="28"/>
+        </w:rPr>
+        <w:t xml:space="preserve">очень разнообразен. Его используют как в создании простых игр, так и в проектировании серьёзных алгоритмов подбора маршрутов для навигаторов и беспилотных автомобилей. </w:t>
+      </w:r>
+      <w:r>
+        <w:rPr>
+          <w:szCs w:val="28"/>
+        </w:rPr>
+        <w:t>Кроме того, алгоритм A* может быть использован для решения задач оптимизации, таких как нахождение минимального количества операций, необходимых для перемещения объекта из одной точки в другую</w:t>
+      </w:r>
+      <w:r>
+        <w:rPr>
+          <w:szCs w:val="28"/>
+        </w:rPr>
+        <w:t>.</w:t>
+      </w:r>
+    </w:p>
+    <w:p>
+      <w:pPr>
+        <w:ind w:firstLine="708"/>
+        <w:jc w:val="left"/>
+        <w:rPr>
+          <w:szCs w:val="28"/>
+        </w:rPr>
+      </w:pPr>
+      <w:r>
+        <w:rPr>
+          <w:szCs w:val="28"/>
+        </w:rPr>
+        <w:t>За пример работы алгоритма можно взять любой граф, с определенным количеством вершин и путей, которые имеют свою стоимость за проход через такой путь.</w:t>
+      </w:r>
+      <w:r>
+        <w:rPr>
+          <w:szCs w:val="28"/>
+        </w:rPr>
+        <w:tab/>
+      </w:r>
+      <w:r>
+        <w:rPr>
+          <w:szCs w:val="28"/>
+        </w:rPr>
+        <w:tab/>
+      </w:r>
+    </w:p>
+    <w:p>
+      <w:pPr>
+        <w:ind w:firstLine="708"/>
+        <w:jc w:val="left"/>
+        <w:rPr>
+          <w:szCs w:val="28"/>
+        </w:rPr>
+      </w:pPr>
+      <w:r>
+        <w:rPr>
+          <w:szCs w:val="28"/>
+        </w:rPr>
+        <w:t xml:space="preserve">Исходя из всего вышесказанного можно сделать вывод, что </w:t>
+      </w:r>
+      <w:r>
+        <w:rPr>
+          <w:szCs w:val="28"/>
+          <w:lang w:val="en-US"/>
+        </w:rPr>
+        <w:t>A</w:t>
+      </w:r>
+      <w:r>
+        <w:rPr>
+          <w:szCs w:val="28"/>
+        </w:rPr>
+        <w:t xml:space="preserve">* - </w:t>
+      </w:r>
+      <w:r>
+        <w:rPr>
+          <w:szCs w:val="28"/>
+        </w:rPr>
+        <w:t>очень эффективный алгоритм поиска пути, который учитывает все препятствия и ограничения, возникающие на пути, при этом оценивая количество операций, необходимых для достижения цели. Именно поэтому этот алгоритм очень востребован в множестве областей разработок.</w:t>
+      </w:r>
+    </w:p>
+    <w:p>
+      <w:pPr>
+        <w:jc w:val="left"/>
+        <w:rPr>
+          <w:szCs w:val="28"/>
+        </w:rPr>
+      </w:pPr>
+    </w:p>
+    <w:p>
+      <w:pPr>
         <w:pStyle w:val="2"/>
         <w:jc w:val="left"/>
-      </w:pPr>
-      <w:bookmarkStart w:id="4" w:name="_Toc134827182"/>
-      <w:r>
-        <w:t>Алгоритм A*</w:t>
-      </w:r>
-      <w:bookmarkEnd w:id="4"/>
-    </w:p>
-    <w:p>
-      <w:pPr>
-        <w:ind w:firstLine="708"/>
-        <w:jc w:val="left"/>
-        <w:rPr>
-          <w:szCs w:val="28"/>
-        </w:rPr>
-      </w:pPr>
-      <w:r>
-        <w:rPr>
-          <w:szCs w:val="28"/>
-        </w:rPr>
-        <w:t>Алгоритм, известный как A*, представляет собой широко используемый метод для нахождения наименьшего пути в графе. Основная идея заключается в том, чтобы оценить расстояние от текущей вершины до целевой вершины с помощью эвристической функции. Эта функция позволяет оценить стоимость пути от текущей вершины до цели через остальные вершины графа. Алгоритм A* учитывает как пройденное расстояние до текущей вершины, так и эвристическую оценку до цели.</w:t>
-      </w:r>
-      <w:r>
-        <w:rPr>
-          <w:szCs w:val="28"/>
-        </w:rPr>
-        <w:t xml:space="preserve"> </w:t>
-      </w:r>
-      <w:r>
-        <w:rPr>
-          <w:szCs w:val="28"/>
-        </w:rPr>
-        <w:t>В отличие от жадного алгоритма, он выбирает на каждом шаге не только наилучший вариант, но и учитывает пройденный путь до текущей вершины.</w:t>
-      </w:r>
-    </w:p>
-    <w:p>
-      <w:pPr>
-        <w:ind w:firstLine="708"/>
-        <w:jc w:val="left"/>
-        <w:rPr>
-          <w:szCs w:val="28"/>
-        </w:rPr>
-      </w:pPr>
-      <w:r>
-        <w:rPr>
-          <w:szCs w:val="28"/>
-        </w:rPr>
-        <w:t xml:space="preserve">Спектр применения алгоритма </w:t>
-      </w:r>
-      <w:r>
-        <w:rPr>
-          <w:szCs w:val="28"/>
-          <w:lang w:val="en-US"/>
-        </w:rPr>
-        <w:t>A</w:t>
-      </w:r>
-      <w:r>
-        <w:rPr>
-          <w:szCs w:val="28"/>
-        </w:rPr>
-        <w:t xml:space="preserve">* </w:t>
-      </w:r>
-      <w:r>
-        <w:rPr>
-          <w:szCs w:val="28"/>
-        </w:rPr>
-        <w:t xml:space="preserve">очень разнообразен. Его используют как в создании простых игр, так и в проектировании серьёзных алгоритмов подбора маршрутов для навигаторов и беспилотных автомобилей. </w:t>
-      </w:r>
-      <w:r>
-        <w:rPr>
-          <w:szCs w:val="28"/>
-        </w:rPr>
-        <w:t>Кроме того, алгоритм A* может быть использован для решения задач оптимизации, таких как нахождение минимального количества операций, необходимых для перемещения объекта из одной точки в другую</w:t>
-      </w:r>
-      <w:r>
-        <w:rPr>
-          <w:szCs w:val="28"/>
-        </w:rPr>
-        <w:t>.</w:t>
-      </w:r>
-    </w:p>
-    <w:p>
-      <w:pPr>
-        <w:ind w:firstLine="708"/>
-        <w:jc w:val="left"/>
-        <w:rPr>
-          <w:szCs w:val="28"/>
-        </w:rPr>
-      </w:pPr>
-      <w:r>
-        <w:rPr>
-          <w:szCs w:val="28"/>
-        </w:rPr>
-        <w:t>За пример работы алгоритма можно взять любой граф, с определенным количеством вершин и путей, которые имеют свою стоимость за проход через такой путь.</w:t>
-      </w:r>
-      <w:r>
-        <w:rPr>
-          <w:szCs w:val="28"/>
-        </w:rPr>
-        <w:tab/>
-      </w:r>
-      <w:r>
-        <w:rPr>
-          <w:szCs w:val="28"/>
-        </w:rPr>
-        <w:tab/>
-      </w:r>
-    </w:p>
-    <w:p>
-      <w:pPr>
-        <w:ind w:firstLine="708"/>
-        <w:jc w:val="left"/>
-        <w:rPr>
-          <w:szCs w:val="28"/>
-        </w:rPr>
-      </w:pPr>
-      <w:r>
-        <w:rPr>
-          <w:szCs w:val="28"/>
-        </w:rPr>
-        <w:t xml:space="preserve">Исходя из всего вышесказанного можно сделать вывод, что </w:t>
-      </w:r>
-      <w:r>
-        <w:rPr>
-          <w:szCs w:val="28"/>
-          <w:lang w:val="en-US"/>
-        </w:rPr>
-        <w:t>A</w:t>
-      </w:r>
-      <w:r>
-        <w:rPr>
-          <w:szCs w:val="28"/>
-        </w:rPr>
-        <w:t xml:space="preserve">* - </w:t>
-      </w:r>
-      <w:r>
-        <w:rPr>
-          <w:szCs w:val="28"/>
-        </w:rPr>
-        <w:t>очень эффективный алгоритм поиска пути, который учитывает все препятствия и ограничения, возникающие на пути, при этом оценивая количество операций, необходимых для достижения цели. Именно поэтому этот алгоритм очень востребован в множестве областей разработок.</w:t>
-      </w:r>
-    </w:p>
-    <w:p>
-      <w:pPr>
-        <w:jc w:val="left"/>
-        <w:rPr>
-          <w:szCs w:val="28"/>
-        </w:rPr>
-      </w:pPr>
-    </w:p>
-    <w:p>
-      <w:pPr>
-        <w:pStyle w:val="2"/>
-        <w:jc w:val="left"/>
         <w:rPr>
           <w:rFonts w:eastAsia="Times New Roman"/>
           <w:szCs w:val="28"/>
         </w:rPr>
       </w:pPr>
-      <w:bookmarkStart w:id="5" w:name="_Toc134827183"/>
+      <w:bookmarkStart w:id="4" w:name="_Toc134827183"/>
       <w:r>
         <w:rPr>
           <w:rFonts w:eastAsia="Times New Roman"/>
@@ -1820,7 +1794,7 @@
         <w:lastRenderedPageBreak/>
         <w:t>Жадный алгоритм</w:t>
       </w:r>
-      <w:bookmarkEnd w:id="5"/>
+      <w:bookmarkEnd w:id="4"/>
     </w:p>
     <w:p>
       <w:pPr>
@@ -2007,7 +1981,7 @@
       <w:pPr>
         <w:pStyle w:val="1"/>
       </w:pPr>
-      <w:bookmarkStart w:id="6" w:name="_Toc134827184"/>
+      <w:bookmarkStart w:id="5" w:name="_Toc134827184"/>
       <w:r>
         <w:lastRenderedPageBreak/>
         <w:t>2.</w:t>
@@ -2018,27 +1992,27 @@
       <w:r>
         <w:t>ов</w:t>
       </w:r>
+      <w:bookmarkEnd w:id="5"/>
+    </w:p>
+    <w:p>
+      <w:pPr>
+        <w:pStyle w:val="2"/>
+        <w:jc w:val="left"/>
+      </w:pPr>
+      <w:bookmarkStart w:id="6" w:name="_Toc134827185"/>
+      <w:r>
+        <w:t xml:space="preserve">Реализация алгоритма </w:t>
+      </w:r>
+      <w:r>
+        <w:rPr>
+          <w:lang w:val="en-US"/>
+        </w:rPr>
+        <w:t>A</w:t>
+      </w:r>
+      <w:r>
+        <w:t>*</w:t>
+      </w:r>
       <w:bookmarkEnd w:id="6"/>
-    </w:p>
-    <w:p>
-      <w:pPr>
-        <w:pStyle w:val="2"/>
-        <w:jc w:val="left"/>
-      </w:pPr>
-      <w:bookmarkStart w:id="7" w:name="_Toc134827185"/>
-      <w:r>
-        <w:t xml:space="preserve">Реализация алгоритма </w:t>
-      </w:r>
-      <w:r>
-        <w:rPr>
-          <w:lang w:val="en-US"/>
-        </w:rPr>
-        <w:t>A</w:t>
-      </w:r>
-      <w:r>
-        <w:t>*</w:t>
-      </w:r>
-      <w:bookmarkEnd w:id="7"/>
     </w:p>
     <w:p>
       <w:pPr>
@@ -2754,14 +2728,14 @@
           <w:rFonts w:eastAsia="NSimSun"/>
         </w:rPr>
       </w:pPr>
-      <w:bookmarkStart w:id="8" w:name="_Toc134827186"/>
+      <w:bookmarkStart w:id="7" w:name="_Toc134827186"/>
       <w:r>
         <w:rPr>
           <w:rFonts w:eastAsia="NSimSun"/>
         </w:rPr>
         <w:t>Реализация жадного алгоритма</w:t>
       </w:r>
-      <w:bookmarkEnd w:id="8"/>
+      <w:bookmarkEnd w:id="7"/>
     </w:p>
     <w:p>
       <w:pPr>
@@ -3543,12 +3517,14 @@
       <w:pPr>
         <w:pStyle w:val="2"/>
       </w:pPr>
-      <w:bookmarkStart w:id="9" w:name="_Toc134827187"/>
+      <w:bookmarkStart w:id="8" w:name="_Toc134827187"/>
+      <w:bookmarkStart w:id="9" w:name="_GoBack"/>
+      <w:bookmarkEnd w:id="9"/>
       <w:r>
         <w:lastRenderedPageBreak/>
         <w:t>Полученный результат</w:t>
       </w:r>
-      <w:bookmarkEnd w:id="9"/>
+      <w:bookmarkEnd w:id="8"/>
     </w:p>
     <w:p>
       <w:pPr>
@@ -4020,20 +3996,11 @@
     <w:p>
       <w:pPr>
         <w:pStyle w:val="1"/>
-        <w:rPr>
-          <w:lang w:val="en-US"/>
-        </w:rPr>
       </w:pPr>
       <w:bookmarkStart w:id="12" w:name="_Toc134827190"/>
       <w:r>
         <w:lastRenderedPageBreak/>
-        <w:t>Приложение</w:t>
-      </w:r>
-      <w:r>
-        <w:rPr>
-          <w:lang w:val="en-US"/>
-        </w:rPr>
-        <w:t xml:space="preserve"> 1</w:t>
+        <w:t>Приложение 1</w:t>
       </w:r>
       <w:bookmarkEnd w:id="12"/>
     </w:p>
@@ -5222,7 +5189,7 @@
           <w:rPr>
             <w:noProof/>
           </w:rPr>
-          <w:t>2</w:t>
+          <w:t>13</w:t>
         </w:r>
         <w:r>
           <w:fldChar w:fldCharType="end"/>
@@ -9458,7 +9425,7 @@
 </file>
 
 <file path=customXml/itemProps1.xml><?xml version="1.0" encoding="utf-8"?>
-<ds:datastoreItem xmlns:ds="http://schemas.openxmlformats.org/officeDocument/2006/customXml" ds:itemID="{1FB295BD-DF8B-4E8D-90FE-0CC34CCA46DA}">
+<ds:datastoreItem xmlns:ds="http://schemas.openxmlformats.org/officeDocument/2006/customXml" ds:itemID="{2B544054-31FD-4A72-BFFC-161E5E2B1E54}">
   <ds:schemaRefs>
     <ds:schemaRef ds:uri="http://schemas.openxmlformats.org/officeDocument/2006/bibliography"/>
   </ds:schemaRefs>

</xml_diff>

<commit_message>
Revert "Revert "[4] + Курсач Upd""
This reverts commit 859ee39a9a454a30922a322df7c6f162b16fc58a.
</commit_message>
<xml_diff>
--- a/ИС34/Помазов Степан/ФИЭСИС_ИС-34_Помазов_С.П._Курсовая_работа_по_Python.docx
+++ b/ИС34/Помазов Степан/ФИЭСИС_ИС-34_Помазов_С.П._Курсовая_работа_по_Python.docx
@@ -13,6 +13,8 @@
           <w:szCs w:val="26"/>
         </w:rPr>
       </w:pPr>
+      <w:bookmarkStart w:id="0" w:name="_GoBack"/>
+      <w:bookmarkEnd w:id="0"/>
       <w:r>
         <w:rPr>
           <w:color w:val="auto"/>
@@ -1367,12 +1369,12 @@
       <w:pPr>
         <w:pStyle w:val="1"/>
       </w:pPr>
-      <w:bookmarkStart w:id="0" w:name="_Toc134827179"/>
+      <w:bookmarkStart w:id="1" w:name="_Toc134827179"/>
       <w:r>
         <w:lastRenderedPageBreak/>
         <w:t>Введение</w:t>
       </w:r>
-      <w:bookmarkEnd w:id="0"/>
+      <w:bookmarkEnd w:id="1"/>
     </w:p>
     <w:p>
       <w:pPr>
@@ -1380,7 +1382,13 @@
         <w:jc w:val="left"/>
       </w:pPr>
       <w:r>
-        <w:t>Алгоритмы поиска пути являются одной из ключевых областей в области компьютерных наук, и они широко применяются в различных областях, таких как компьютерные игры, робототехника, геоинформационные системы и многие другие. Эти алгоритмы позволяют находить оптимальный или приближенный путь между двумя точками в графе или на сетке.</w:t>
+        <w:t xml:space="preserve">Алгоритмы поиска пути являются одной из ключевых областей в области компьютерных наук, и они широко применяются в различных областях, таких как компьютерные игры, робототехника, геоинформационные системы и многие другие. Эти алгоритмы позволяют находить оптимальный или приближенный путь между двумя </w:t>
+      </w:r>
+      <w:r>
+        <w:t>вершинами</w:t>
+      </w:r>
+      <w:r>
+        <w:t xml:space="preserve"> в графе или на сетке.</w:t>
       </w:r>
     </w:p>
     <w:p>
@@ -1389,7 +1397,13 @@
         <w:jc w:val="left"/>
       </w:pPr>
       <w:r>
-        <w:t>Один из наиболее распространенных методов поиска пути - алгоритм A*[1]. Он сочетает в себе эвристическую оценку и прямой поиск, позволяя находить оптимальный путь с учетом стоимости перемещения и примерной оценки расстояния до цели. Другой популярный алгоритм - жадный алгоритм, который принимает локально оптимальные решения на каждом шаге, надеясь, что это приведет к глобально оптимальному результату.</w:t>
+        <w:t xml:space="preserve">Один из наиболее распространенных методов поиска пути - алгоритм A*[1]. Он сочетает в себе эвристическую оценку и прямой поиск, позволяя находить оптимальный путь с учетом стоимости перемещения и примерной оценки расстояния до цели. Другой популярный алгоритм - жадный алгоритм, который принимает локально оптимальные решения на каждом </w:t>
+      </w:r>
+      <w:r>
+        <w:t>узле</w:t>
+      </w:r>
+      <w:r>
+        <w:t>, надеясь, что это приведет к глобально оптимальному результату.</w:t>
       </w:r>
     </w:p>
     <w:p>
@@ -1416,7 +1430,19 @@
         <w:t xml:space="preserve">[2]. </w:t>
       </w:r>
       <w:r>
-        <w:t>Основной принцип жадного алгоритма заключается в том, чтобы на каждом шаге выбирать наиболее выгодное решение из доступных вариантов, основываясь на заданном критерии оптимальности. Жадный алгоритм принимает решения мгновенно, без просмотра будущих шагов и без обратного взгляда на предыдущие принятые решения. Несмотря на некоторые ограничения, жадные алгоритмы широко используются в различных областях, включая оптимизацию, комбинаторику, анализ данных и многие другие, благодаря своей простоте и эффективности во многих случаях. Однако следует отметить, что жадные алгоритмы не всегда гарантируют нахождение глобально оптимального решения. Хотя они могут быть эффективны во многих задачах и давать приемлемые результаты, в некоторых случаях они могут приводить к недостаточно оптимальным или неверным решениям.</w:t>
+        <w:t>Основной принцип жадного алгоритма заключается в том, чтобы на кажд</w:t>
+      </w:r>
+      <w:r>
+        <w:t>ой</w:t>
+      </w:r>
+      <w:r>
+        <w:t xml:space="preserve"> </w:t>
+      </w:r>
+      <w:r>
+        <w:t>вершине</w:t>
+      </w:r>
+      <w:r>
+        <w:t xml:space="preserve"> выбирать наиболее выгодное решение из доступных вариантов, основываясь на заданном критерии оптимальности. Жадный алгоритм принимает решения мгновенно, без просмотра будущих шагов и без обратного взгляда на предыдущие принятые решения. Несмотря на некоторые ограничения, жадные алгоритмы широко используются в различных областях, включая оптимизацию, комбинаторику, анализ данных и многие другие, благодаря своей простоте и эффективности во многих случаях. Однако следует отметить, что жадные алгоритмы не всегда гарантируют нахождение глобально оптимального решения. Хотя они могут быть эффективны во многих задачах и давать приемлемые результаты, в некоторых случаях они могут приводить к недостаточно оптимальным или неверным решениям.</w:t>
       </w:r>
     </w:p>
     <w:p>
@@ -1472,11 +1498,11 @@
           <w:lang w:val="en-US"/>
         </w:rPr>
       </w:pPr>
-      <w:bookmarkStart w:id="1" w:name="_Toc134827180"/>
+      <w:bookmarkStart w:id="2" w:name="_Toc134827180"/>
       <w:r>
         <w:t>Задачи</w:t>
       </w:r>
-      <w:bookmarkEnd w:id="1"/>
+      <w:bookmarkEnd w:id="2"/>
     </w:p>
     <w:p>
       <w:pPr>
@@ -1613,7 +1639,7 @@
       <w:pPr>
         <w:pStyle w:val="1"/>
       </w:pPr>
-      <w:bookmarkStart w:id="2" w:name="_Toc134827181"/>
+      <w:bookmarkStart w:id="3" w:name="_Toc134827181"/>
       <w:r>
         <w:lastRenderedPageBreak/>
         <w:t>1.</w:t>
@@ -1621,18 +1647,18 @@
       <w:r>
         <w:t>Теоретическая часть</w:t>
       </w:r>
-      <w:bookmarkEnd w:id="2"/>
+      <w:bookmarkEnd w:id="3"/>
     </w:p>
     <w:p>
       <w:pPr>
         <w:pStyle w:val="2"/>
         <w:jc w:val="left"/>
       </w:pPr>
-      <w:bookmarkStart w:id="3" w:name="_Toc134827182"/>
+      <w:bookmarkStart w:id="4" w:name="_Toc134827182"/>
       <w:r>
         <w:t>Алгоритм A*</w:t>
       </w:r>
-      <w:bookmarkEnd w:id="3"/>
+      <w:bookmarkEnd w:id="4"/>
     </w:p>
     <w:p>
       <w:pPr>
@@ -1785,7 +1811,7 @@
           <w:szCs w:val="28"/>
         </w:rPr>
       </w:pPr>
-      <w:bookmarkStart w:id="4" w:name="_Toc134827183"/>
+      <w:bookmarkStart w:id="5" w:name="_Toc134827183"/>
       <w:r>
         <w:rPr>
           <w:rFonts w:eastAsia="Times New Roman"/>
@@ -1794,7 +1820,7 @@
         <w:lastRenderedPageBreak/>
         <w:t>Жадный алгоритм</w:t>
       </w:r>
-      <w:bookmarkEnd w:id="4"/>
+      <w:bookmarkEnd w:id="5"/>
     </w:p>
     <w:p>
       <w:pPr>
@@ -1981,7 +2007,7 @@
       <w:pPr>
         <w:pStyle w:val="1"/>
       </w:pPr>
-      <w:bookmarkStart w:id="5" w:name="_Toc134827184"/>
+      <w:bookmarkStart w:id="6" w:name="_Toc134827184"/>
       <w:r>
         <w:lastRenderedPageBreak/>
         <w:t>2.</w:t>
@@ -1992,14 +2018,14 @@
       <w:r>
         <w:t>ов</w:t>
       </w:r>
-      <w:bookmarkEnd w:id="5"/>
+      <w:bookmarkEnd w:id="6"/>
     </w:p>
     <w:p>
       <w:pPr>
         <w:pStyle w:val="2"/>
         <w:jc w:val="left"/>
       </w:pPr>
-      <w:bookmarkStart w:id="6" w:name="_Toc134827185"/>
+      <w:bookmarkStart w:id="7" w:name="_Toc134827185"/>
       <w:r>
         <w:t xml:space="preserve">Реализация алгоритма </w:t>
       </w:r>
@@ -2012,7 +2038,7 @@
       <w:r>
         <w:t>*</w:t>
       </w:r>
-      <w:bookmarkEnd w:id="6"/>
+      <w:bookmarkEnd w:id="7"/>
     </w:p>
     <w:p>
       <w:pPr>
@@ -2728,14 +2754,14 @@
           <w:rFonts w:eastAsia="NSimSun"/>
         </w:rPr>
       </w:pPr>
-      <w:bookmarkStart w:id="7" w:name="_Toc134827186"/>
+      <w:bookmarkStart w:id="8" w:name="_Toc134827186"/>
       <w:r>
         <w:rPr>
           <w:rFonts w:eastAsia="NSimSun"/>
         </w:rPr>
         <w:t>Реализация жадного алгоритма</w:t>
       </w:r>
-      <w:bookmarkEnd w:id="7"/>
+      <w:bookmarkEnd w:id="8"/>
     </w:p>
     <w:p>
       <w:pPr>
@@ -3517,14 +3543,12 @@
       <w:pPr>
         <w:pStyle w:val="2"/>
       </w:pPr>
-      <w:bookmarkStart w:id="8" w:name="_Toc134827187"/>
-      <w:bookmarkStart w:id="9" w:name="_GoBack"/>
-      <w:bookmarkEnd w:id="9"/>
+      <w:bookmarkStart w:id="9" w:name="_Toc134827187"/>
       <w:r>
         <w:lastRenderedPageBreak/>
         <w:t>Полученный результат</w:t>
       </w:r>
-      <w:bookmarkEnd w:id="8"/>
+      <w:bookmarkEnd w:id="9"/>
     </w:p>
     <w:p>
       <w:pPr>
@@ -3996,11 +4020,20 @@
     <w:p>
       <w:pPr>
         <w:pStyle w:val="1"/>
+        <w:rPr>
+          <w:lang w:val="en-US"/>
+        </w:rPr>
       </w:pPr>
       <w:bookmarkStart w:id="12" w:name="_Toc134827190"/>
       <w:r>
         <w:lastRenderedPageBreak/>
-        <w:t>Приложение 1</w:t>
+        <w:t>Приложение</w:t>
+      </w:r>
+      <w:r>
+        <w:rPr>
+          <w:lang w:val="en-US"/>
+        </w:rPr>
+        <w:t xml:space="preserve"> 1</w:t>
       </w:r>
       <w:bookmarkEnd w:id="12"/>
     </w:p>
@@ -5189,7 +5222,7 @@
           <w:rPr>
             <w:noProof/>
           </w:rPr>
-          <w:t>13</w:t>
+          <w:t>2</w:t>
         </w:r>
         <w:r>
           <w:fldChar w:fldCharType="end"/>
@@ -9425,7 +9458,7 @@
 </file>
 
 <file path=customXml/itemProps1.xml><?xml version="1.0" encoding="utf-8"?>
-<ds:datastoreItem xmlns:ds="http://schemas.openxmlformats.org/officeDocument/2006/customXml" ds:itemID="{2B544054-31FD-4A72-BFFC-161E5E2B1E54}">
+<ds:datastoreItem xmlns:ds="http://schemas.openxmlformats.org/officeDocument/2006/customXml" ds:itemID="{1FB295BD-DF8B-4E8D-90FE-0CC34CCA46DA}">
   <ds:schemaRefs>
     <ds:schemaRef ds:uri="http://schemas.openxmlformats.org/officeDocument/2006/bibliography"/>
   </ds:schemaRefs>

</xml_diff>